<commit_message>
Update Yousefi - Course Note.docx
</commit_message>
<xml_diff>
--- a/Logical Circuit/Yousefi - Course Note.docx
+++ b/Logical Circuit/Yousefi - Course Note.docx
@@ -1,6 +1,6 @@
 
 <file path=word/document.xml><?xml version="1.0" encoding="utf-8"?>
-<w:document xmlns:wpc="http://schemas.microsoft.com/office/word/2010/wordprocessingCanvas" xmlns:cx="http://schemas.microsoft.com/office/drawing/2014/chartex" xmlns:cx1="http://schemas.microsoft.com/office/drawing/2015/9/8/chartex" xmlns:cx2="http://schemas.microsoft.com/office/drawing/2015/10/21/chartex" xmlns:cx3="http://schemas.microsoft.com/office/drawing/2016/5/9/chartex" xmlns:cx4="http://schemas.microsoft.com/office/drawing/2016/5/10/chartex" xmlns:cx5="http://schemas.microsoft.com/office/drawing/2016/5/11/chartex" xmlns:cx6="http://schemas.microsoft.com/office/drawing/2016/5/12/chartex" xmlns:cx7="http://schemas.microsoft.com/office/drawing/2016/5/13/chartex" xmlns:cx8="http://schemas.microsoft.com/office/drawing/2016/5/14/chartex" xmlns:mc="http://schemas.openxmlformats.org/markup-compatibility/2006" xmlns:aink="http://schemas.microsoft.com/office/drawing/2016/ink" xmlns:am3d="http://schemas.microsoft.com/office/drawing/2017/model3d" xmlns:o="urn:schemas-microsoft-com:office:office" xmlns:oel="http://schemas.microsoft.com/office/2019/extlst" xmlns:r="http://schemas.openxmlformats.org/officeDocument/2006/relationships" xmlns:m="http://schemas.openxmlformats.org/officeDocument/2006/math" xmlns:v="urn:schemas-microsoft-com:vml" xmlns:wp14="http://schemas.microsoft.com/office/word/2010/wordprocessingDrawing" xmlns:wp="http://schemas.openxmlformats.org/drawingml/2006/wordprocessingDrawing" xmlns:w10="urn:schemas-microsoft-com:office:word" xmlns:w="http://schemas.openxmlformats.org/wordprocessingml/2006/main" xmlns:w14="http://schemas.microsoft.com/office/word/2010/wordml" xmlns:w15="http://schemas.microsoft.com/office/word/2012/wordml" xmlns:w16cex="http://schemas.microsoft.com/office/word/2018/wordml/cex" xmlns:w16cid="http://schemas.microsoft.com/office/word/2016/wordml/cid" xmlns:w16="http://schemas.microsoft.com/office/word/2018/wordml" xmlns:w16sdtdh="http://schemas.microsoft.com/office/word/2020/wordml/sdtdatahash" xmlns:w16se="http://schemas.microsoft.com/office/word/2015/wordml/symex" xmlns:wpg="http://schemas.microsoft.com/office/word/2010/wordprocessingGroup" xmlns:wpi="http://schemas.microsoft.com/office/word/2010/wordprocessingInk" xmlns:wne="http://schemas.microsoft.com/office/word/2006/wordml" xmlns:wps="http://schemas.microsoft.com/office/word/2010/wordprocessingShape" mc:Ignorable="w14 w15 w16se w16cid w16 w16cex w16sdtdh wp14">
+<w:document xmlns:wpc="http://schemas.microsoft.com/office/word/2010/wordprocessingCanvas" xmlns:cx="http://schemas.microsoft.com/office/drawing/2014/chartex" xmlns:cx1="http://schemas.microsoft.com/office/drawing/2015/9/8/chartex" xmlns:cx2="http://schemas.microsoft.com/office/drawing/2015/10/21/chartex" xmlns:cx3="http://schemas.microsoft.com/office/drawing/2016/5/9/chartex" xmlns:cx4="http://schemas.microsoft.com/office/drawing/2016/5/10/chartex" xmlns:cx5="http://schemas.microsoft.com/office/drawing/2016/5/11/chartex" xmlns:cx6="http://schemas.microsoft.com/office/drawing/2016/5/12/chartex" xmlns:cx7="http://schemas.microsoft.com/office/drawing/2016/5/13/chartex" xmlns:cx8="http://schemas.microsoft.com/office/drawing/2016/5/14/chartex" xmlns:mc="http://schemas.openxmlformats.org/markup-compatibility/2006" xmlns:aink="http://schemas.microsoft.com/office/drawing/2016/ink" xmlns:am3d="http://schemas.microsoft.com/office/drawing/2017/model3d" xmlns:o="urn:schemas-microsoft-com:office:office" xmlns:oel="http://schemas.microsoft.com/office/2019/extlst" xmlns:r="http://schemas.openxmlformats.org/officeDocument/2006/relationships" xmlns:m="http://schemas.openxmlformats.org/officeDocument/2006/math" xmlns:v="urn:schemas-microsoft-com:vml" xmlns:wp14="http://schemas.microsoft.com/office/word/2010/wordprocessingDrawing" xmlns:wp="http://schemas.openxmlformats.org/drawingml/2006/wordprocessingDrawing" xmlns:w10="urn:schemas-microsoft-com:office:word" xmlns:w="http://schemas.openxmlformats.org/wordprocessingml/2006/main" xmlns:w14="http://schemas.microsoft.com/office/word/2010/wordml" xmlns:w15="http://schemas.microsoft.com/office/word/2012/wordml" xmlns:w16cex="http://schemas.microsoft.com/office/word/2018/wordml/cex" xmlns:w16cid="http://schemas.microsoft.com/office/word/2016/wordml/cid" xmlns:w16="http://schemas.microsoft.com/office/word/2018/wordml" xmlns:w16du="http://schemas.microsoft.com/office/word/2023/wordml/word16du" xmlns:w16sdtdh="http://schemas.microsoft.com/office/word/2020/wordml/sdtdatahash" xmlns:w16se="http://schemas.microsoft.com/office/word/2015/wordml/symex" xmlns:wpg="http://schemas.microsoft.com/office/word/2010/wordprocessingGroup" xmlns:wpi="http://schemas.microsoft.com/office/word/2010/wordprocessingInk" xmlns:wne="http://schemas.microsoft.com/office/word/2006/wordml" xmlns:wps="http://schemas.microsoft.com/office/word/2010/wordprocessingShape" mc:Ignorable="w14 w15 w16se w16cid w16 w16cex w16sdtdh w16du wp14">
   <w:body>
     <w:p>
       <w:pPr>
@@ -37,7 +37,7 @@
         <w:bidi/>
         <w:jc w:val="both"/>
         <w:rPr>
-          <w:rFonts w:ascii="Comic Sans MS" w:hAnsi="Comic Sans MS" w:cs="B Mitra"/>
+          <w:rFonts w:ascii="Comic Sans MS" w:hAnsi="Comic Sans MS" w:cs="B Mitra" w:hint="cs"/>
           <w:sz w:val="28"/>
           <w:szCs w:val="28"/>
           <w:rtl/>
@@ -254,7 +254,17 @@
           <w:rtl/>
           <w:lang w:bidi="fa-IR"/>
         </w:rPr>
-        <w:t xml:space="preserve">در تبدیل مبنا ها وقتی به تکرار رسیدی دیگه ننویس یعنی عدد تکراری بود ننویس، </w:t>
+        <w:t>در تبدیل مبنا ها وقتی به تکرار رسیدی دیگه ننویس یعنی عدد تکراری بود ننویس</w:t>
+      </w:r>
+      <w:r>
+        <w:rPr>
+          <w:rFonts w:ascii="Comic Sans MS" w:hAnsi="Comic Sans MS" w:cs="B Mitra" w:hint="cs"/>
+          <w:sz w:val="28"/>
+          <w:szCs w:val="28"/>
+          <w:rtl/>
+          <w:lang w:bidi="fa-IR"/>
+        </w:rPr>
+        <w:t xml:space="preserve">. </w:t>
       </w:r>
     </w:p>
     <w:p>
@@ -1426,7 +1436,7 @@
             <v:stroke endcap="round"/>
             <v:path shadowok="f" o:extrusionok="f" fillok="f" insetpenok="f"/>
             <o:lock v:ext="edit" rotation="t" aspectratio="t" verticies="t" text="t" shapetype="t"/>
-            <o:ink i="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" annotation="t"/>
+            <o:ink i="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" annotation="t"/>
           </v:rect>
         </w:pict>
       </w:r>
@@ -1441,7 +1451,7 @@
             <v:stroke endcap="round"/>
             <v:path shadowok="f" o:extrusionok="f" fillok="f" insetpenok="f"/>
             <o:lock v:ext="edit" rotation="t" aspectratio="t" verticies="t" text="t" shapetype="t"/>
-            <o:ink i="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" annotation="t"/>
+            <o:ink i="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" annotation="t"/>
           </v:rect>
         </w:pict>
       </w:r>
@@ -2036,29 +2046,7 @@
           <w:rtl/>
           <w:lang w:bidi="fa-IR"/>
         </w:rPr>
-        <w:t xml:space="preserve">اولین بیت از سمت چپ رو معمولی بیار پایین بقیه رو با سمت </w:t>
-      </w:r>
-      <w:proofErr w:type="spellStart"/>
-      <w:r>
-        <w:rPr>
-          <w:rFonts w:ascii="Comic Sans MS" w:hAnsi="Comic Sans MS" w:cs="B Mitra"/>
-          <w:sz w:val="28"/>
-          <w:szCs w:val="28"/>
-          <w:rtl/>
-          <w:lang w:bidi="fa-IR"/>
-        </w:rPr>
-        <w:t>راستیش</w:t>
-      </w:r>
-      <w:proofErr w:type="spellEnd"/>
-      <w:r>
-        <w:rPr>
-          <w:rFonts w:ascii="Comic Sans MS" w:hAnsi="Comic Sans MS" w:cs="B Mitra"/>
-          <w:sz w:val="28"/>
-          <w:szCs w:val="28"/>
-          <w:rtl/>
-          <w:lang w:bidi="fa-IR"/>
-        </w:rPr>
-        <w:t xml:space="preserve"> </w:t>
+        <w:t xml:space="preserve">اولین بیت از سمت چپ رو معمولی بیار پایین بقیه رو با سمت راستیش </w:t>
       </w:r>
       <w:r>
         <w:rPr>
@@ -6189,19 +6177,8 @@
           <w:szCs w:val="28"/>
           <w:lang w:bidi="fa-IR"/>
         </w:rPr>
-        <w:t xml:space="preserve">NAND </w:t>
-      </w:r>
-      <w:proofErr w:type="spellStart"/>
-      <w:r>
-        <w:rPr>
-          <w:rFonts w:ascii="Comic Sans MS" w:hAnsi="Comic Sans MS" w:cs="B Mitra"/>
-          <w:sz w:val="28"/>
-          <w:szCs w:val="28"/>
-          <w:lang w:bidi="fa-IR"/>
-        </w:rPr>
-        <w:t>NAND</w:t>
-      </w:r>
-      <w:proofErr w:type="spellEnd"/>
+        <w:t>NAND NAND</w:t>
+      </w:r>
       <w:r>
         <w:rPr>
           <w:rFonts w:ascii="Comic Sans MS" w:hAnsi="Comic Sans MS" w:cs="B Mitra"/>
@@ -8257,38 +8234,17 @@
           <w:szCs w:val="28"/>
           <w:lang w:bidi="fa-IR"/>
         </w:rPr>
-        <w:t xml:space="preserve">Transmission </w:t>
-      </w:r>
-      <w:proofErr w:type="gramStart"/>
-      <w:r>
-        <w:rPr>
-          <w:rFonts w:ascii="Comic Sans MS" w:hAnsi="Comic Sans MS" w:cs="B Mitra"/>
-          <w:sz w:val="28"/>
-          <w:szCs w:val="28"/>
-          <w:lang w:bidi="fa-IR"/>
-        </w:rPr>
-        <w:t>gate</w:t>
-      </w:r>
-      <w:r>
-        <w:rPr>
-          <w:rFonts w:ascii="Comic Sans MS" w:hAnsi="Comic Sans MS" w:cs="B Mitra"/>
-          <w:sz w:val="28"/>
-          <w:szCs w:val="28"/>
-          <w:rtl/>
-          <w:lang w:bidi="fa-IR"/>
-        </w:rPr>
-        <w:t xml:space="preserve"> :</w:t>
-      </w:r>
-      <w:proofErr w:type="gramEnd"/>
-      <w:r>
-        <w:rPr>
-          <w:rFonts w:ascii="Comic Sans MS" w:hAnsi="Comic Sans MS" w:cs="B Mitra"/>
-          <w:sz w:val="28"/>
-          <w:szCs w:val="28"/>
-          <w:rtl/>
-          <w:lang w:bidi="fa-IR"/>
-        </w:rPr>
-        <w:t xml:space="preserve"> هم صفر را رد میکند هم 1 را خوب رد میکند. </w:t>
+        <w:t>Transmission gate</w:t>
+      </w:r>
+      <w:r>
+        <w:rPr>
+          <w:rFonts w:ascii="Comic Sans MS" w:hAnsi="Comic Sans MS" w:cs="B Mitra"/>
+          <w:sz w:val="28"/>
+          <w:szCs w:val="28"/>
+          <w:rtl/>
+          <w:lang w:bidi="fa-IR"/>
+        </w:rPr>
+        <w:t xml:space="preserve"> : هم صفر را رد میکند هم 1 را خوب رد میکند. </w:t>
       </w:r>
     </w:p>
     <w:p>
@@ -27088,7 +27044,7 @@
         <w:bidi/>
         <w:jc w:val="both"/>
         <w:rPr>
-          <w:rFonts w:ascii="Comic Sans MS" w:hAnsi="Comic Sans MS" w:cs="B Mitra" w:hint="cs"/>
+          <w:rFonts w:ascii="Comic Sans MS" w:hAnsi="Comic Sans MS" w:cs="B Mitra"/>
           <w:sz w:val="28"/>
           <w:szCs w:val="28"/>
           <w:rtl/>
@@ -33152,7 +33108,7 @@
 </file>
 
 <file path=word/endnotes.xml><?xml version="1.0" encoding="utf-8"?>
-<w:endnotes xmlns:wpc="http://schemas.microsoft.com/office/word/2010/wordprocessingCanvas" xmlns:cx="http://schemas.microsoft.com/office/drawing/2014/chartex" xmlns:cx1="http://schemas.microsoft.com/office/drawing/2015/9/8/chartex" xmlns:cx2="http://schemas.microsoft.com/office/drawing/2015/10/21/chartex" xmlns:cx3="http://schemas.microsoft.com/office/drawing/2016/5/9/chartex" xmlns:cx4="http://schemas.microsoft.com/office/drawing/2016/5/10/chartex" xmlns:cx5="http://schemas.microsoft.com/office/drawing/2016/5/11/chartex" xmlns:cx6="http://schemas.microsoft.com/office/drawing/2016/5/12/chartex" xmlns:cx7="http://schemas.microsoft.com/office/drawing/2016/5/13/chartex" xmlns:cx8="http://schemas.microsoft.com/office/drawing/2016/5/14/chartex" xmlns:mc="http://schemas.openxmlformats.org/markup-compatibility/2006" xmlns:aink="http://schemas.microsoft.com/office/drawing/2016/ink" xmlns:am3d="http://schemas.microsoft.com/office/drawing/2017/model3d" xmlns:o="urn:schemas-microsoft-com:office:office" xmlns:oel="http://schemas.microsoft.com/office/2019/extlst" xmlns:r="http://schemas.openxmlformats.org/officeDocument/2006/relationships" xmlns:m="http://schemas.openxmlformats.org/officeDocument/2006/math" xmlns:v="urn:schemas-microsoft-com:vml" xmlns:wp14="http://schemas.microsoft.com/office/word/2010/wordprocessingDrawing" xmlns:wp="http://schemas.openxmlformats.org/drawingml/2006/wordprocessingDrawing" xmlns:w10="urn:schemas-microsoft-com:office:word" xmlns:w="http://schemas.openxmlformats.org/wordprocessingml/2006/main" xmlns:w14="http://schemas.microsoft.com/office/word/2010/wordml" xmlns:w15="http://schemas.microsoft.com/office/word/2012/wordml" xmlns:w16cex="http://schemas.microsoft.com/office/word/2018/wordml/cex" xmlns:w16cid="http://schemas.microsoft.com/office/word/2016/wordml/cid" xmlns:w16="http://schemas.microsoft.com/office/word/2018/wordml" xmlns:w16sdtdh="http://schemas.microsoft.com/office/word/2020/wordml/sdtdatahash" xmlns:w16se="http://schemas.microsoft.com/office/word/2015/wordml/symex" xmlns:wpg="http://schemas.microsoft.com/office/word/2010/wordprocessingGroup" xmlns:wpi="http://schemas.microsoft.com/office/word/2010/wordprocessingInk" xmlns:wne="http://schemas.microsoft.com/office/word/2006/wordml" xmlns:wps="http://schemas.microsoft.com/office/word/2010/wordprocessingShape" mc:Ignorable="w14 w15 w16se w16cid w16 w16cex w16sdtdh wp14">
+<w:endnotes xmlns:wpc="http://schemas.microsoft.com/office/word/2010/wordprocessingCanvas" xmlns:cx="http://schemas.microsoft.com/office/drawing/2014/chartex" xmlns:cx1="http://schemas.microsoft.com/office/drawing/2015/9/8/chartex" xmlns:cx2="http://schemas.microsoft.com/office/drawing/2015/10/21/chartex" xmlns:cx3="http://schemas.microsoft.com/office/drawing/2016/5/9/chartex" xmlns:cx4="http://schemas.microsoft.com/office/drawing/2016/5/10/chartex" xmlns:cx5="http://schemas.microsoft.com/office/drawing/2016/5/11/chartex" xmlns:cx6="http://schemas.microsoft.com/office/drawing/2016/5/12/chartex" xmlns:cx7="http://schemas.microsoft.com/office/drawing/2016/5/13/chartex" xmlns:cx8="http://schemas.microsoft.com/office/drawing/2016/5/14/chartex" xmlns:mc="http://schemas.openxmlformats.org/markup-compatibility/2006" xmlns:aink="http://schemas.microsoft.com/office/drawing/2016/ink" xmlns:am3d="http://schemas.microsoft.com/office/drawing/2017/model3d" xmlns:o="urn:schemas-microsoft-com:office:office" xmlns:oel="http://schemas.microsoft.com/office/2019/extlst" xmlns:r="http://schemas.openxmlformats.org/officeDocument/2006/relationships" xmlns:m="http://schemas.openxmlformats.org/officeDocument/2006/math" xmlns:v="urn:schemas-microsoft-com:vml" xmlns:wp14="http://schemas.microsoft.com/office/word/2010/wordprocessingDrawing" xmlns:wp="http://schemas.openxmlformats.org/drawingml/2006/wordprocessingDrawing" xmlns:w10="urn:schemas-microsoft-com:office:word" xmlns:w="http://schemas.openxmlformats.org/wordprocessingml/2006/main" xmlns:w14="http://schemas.microsoft.com/office/word/2010/wordml" xmlns:w15="http://schemas.microsoft.com/office/word/2012/wordml" xmlns:w16cex="http://schemas.microsoft.com/office/word/2018/wordml/cex" xmlns:w16cid="http://schemas.microsoft.com/office/word/2016/wordml/cid" xmlns:w16="http://schemas.microsoft.com/office/word/2018/wordml" xmlns:w16du="http://schemas.microsoft.com/office/word/2023/wordml/word16du" xmlns:w16sdtdh="http://schemas.microsoft.com/office/word/2020/wordml/sdtdatahash" xmlns:w16se="http://schemas.microsoft.com/office/word/2015/wordml/symex" xmlns:wpg="http://schemas.microsoft.com/office/word/2010/wordprocessingGroup" xmlns:wpi="http://schemas.microsoft.com/office/word/2010/wordprocessingInk" xmlns:wne="http://schemas.microsoft.com/office/word/2006/wordml" xmlns:wps="http://schemas.microsoft.com/office/word/2010/wordprocessingShape" mc:Ignorable="w14 w15 w16se w16cid w16 w16cex w16sdtdh w16du wp14">
   <w:endnote w:type="separator" w:id="-1">
     <w:p>
       <w:pPr>
@@ -33177,7 +33133,7 @@
 </file>
 
 <file path=word/footnotes.xml><?xml version="1.0" encoding="utf-8"?>
-<w:footnotes xmlns:wpc="http://schemas.microsoft.com/office/word/2010/wordprocessingCanvas" xmlns:cx="http://schemas.microsoft.com/office/drawing/2014/chartex" xmlns:cx1="http://schemas.microsoft.com/office/drawing/2015/9/8/chartex" xmlns:cx2="http://schemas.microsoft.com/office/drawing/2015/10/21/chartex" xmlns:cx3="http://schemas.microsoft.com/office/drawing/2016/5/9/chartex" xmlns:cx4="http://schemas.microsoft.com/office/drawing/2016/5/10/chartex" xmlns:cx5="http://schemas.microsoft.com/office/drawing/2016/5/11/chartex" xmlns:cx6="http://schemas.microsoft.com/office/drawing/2016/5/12/chartex" xmlns:cx7="http://schemas.microsoft.com/office/drawing/2016/5/13/chartex" xmlns:cx8="http://schemas.microsoft.com/office/drawing/2016/5/14/chartex" xmlns:mc="http://schemas.openxmlformats.org/markup-compatibility/2006" xmlns:aink="http://schemas.microsoft.com/office/drawing/2016/ink" xmlns:am3d="http://schemas.microsoft.com/office/drawing/2017/model3d" xmlns:o="urn:schemas-microsoft-com:office:office" xmlns:oel="http://schemas.microsoft.com/office/2019/extlst" xmlns:r="http://schemas.openxmlformats.org/officeDocument/2006/relationships" xmlns:m="http://schemas.openxmlformats.org/officeDocument/2006/math" xmlns:v="urn:schemas-microsoft-com:vml" xmlns:wp14="http://schemas.microsoft.com/office/word/2010/wordprocessingDrawing" xmlns:wp="http://schemas.openxmlformats.org/drawingml/2006/wordprocessingDrawing" xmlns:w10="urn:schemas-microsoft-com:office:word" xmlns:w="http://schemas.openxmlformats.org/wordprocessingml/2006/main" xmlns:w14="http://schemas.microsoft.com/office/word/2010/wordml" xmlns:w15="http://schemas.microsoft.com/office/word/2012/wordml" xmlns:w16cex="http://schemas.microsoft.com/office/word/2018/wordml/cex" xmlns:w16cid="http://schemas.microsoft.com/office/word/2016/wordml/cid" xmlns:w16="http://schemas.microsoft.com/office/word/2018/wordml" xmlns:w16sdtdh="http://schemas.microsoft.com/office/word/2020/wordml/sdtdatahash" xmlns:w16se="http://schemas.microsoft.com/office/word/2015/wordml/symex" xmlns:wpg="http://schemas.microsoft.com/office/word/2010/wordprocessingGroup" xmlns:wpi="http://schemas.microsoft.com/office/word/2010/wordprocessingInk" xmlns:wne="http://schemas.microsoft.com/office/word/2006/wordml" xmlns:wps="http://schemas.microsoft.com/office/word/2010/wordprocessingShape" mc:Ignorable="w14 w15 w16se w16cid w16 w16cex w16sdtdh wp14">
+<w:footnotes xmlns:wpc="http://schemas.microsoft.com/office/word/2010/wordprocessingCanvas" xmlns:cx="http://schemas.microsoft.com/office/drawing/2014/chartex" xmlns:cx1="http://schemas.microsoft.com/office/drawing/2015/9/8/chartex" xmlns:cx2="http://schemas.microsoft.com/office/drawing/2015/10/21/chartex" xmlns:cx3="http://schemas.microsoft.com/office/drawing/2016/5/9/chartex" xmlns:cx4="http://schemas.microsoft.com/office/drawing/2016/5/10/chartex" xmlns:cx5="http://schemas.microsoft.com/office/drawing/2016/5/11/chartex" xmlns:cx6="http://schemas.microsoft.com/office/drawing/2016/5/12/chartex" xmlns:cx7="http://schemas.microsoft.com/office/drawing/2016/5/13/chartex" xmlns:cx8="http://schemas.microsoft.com/office/drawing/2016/5/14/chartex" xmlns:mc="http://schemas.openxmlformats.org/markup-compatibility/2006" xmlns:aink="http://schemas.microsoft.com/office/drawing/2016/ink" xmlns:am3d="http://schemas.microsoft.com/office/drawing/2017/model3d" xmlns:o="urn:schemas-microsoft-com:office:office" xmlns:oel="http://schemas.microsoft.com/office/2019/extlst" xmlns:r="http://schemas.openxmlformats.org/officeDocument/2006/relationships" xmlns:m="http://schemas.openxmlformats.org/officeDocument/2006/math" xmlns:v="urn:schemas-microsoft-com:vml" xmlns:wp14="http://schemas.microsoft.com/office/word/2010/wordprocessingDrawing" xmlns:wp="http://schemas.openxmlformats.org/drawingml/2006/wordprocessingDrawing" xmlns:w10="urn:schemas-microsoft-com:office:word" xmlns:w="http://schemas.openxmlformats.org/wordprocessingml/2006/main" xmlns:w14="http://schemas.microsoft.com/office/word/2010/wordml" xmlns:w15="http://schemas.microsoft.com/office/word/2012/wordml" xmlns:w16cex="http://schemas.microsoft.com/office/word/2018/wordml/cex" xmlns:w16cid="http://schemas.microsoft.com/office/word/2016/wordml/cid" xmlns:w16="http://schemas.microsoft.com/office/word/2018/wordml" xmlns:w16du="http://schemas.microsoft.com/office/word/2023/wordml/word16du" xmlns:w16sdtdh="http://schemas.microsoft.com/office/word/2020/wordml/sdtdatahash" xmlns:w16se="http://schemas.microsoft.com/office/word/2015/wordml/symex" xmlns:wpg="http://schemas.microsoft.com/office/word/2010/wordprocessingGroup" xmlns:wpi="http://schemas.microsoft.com/office/word/2010/wordprocessingInk" xmlns:wne="http://schemas.microsoft.com/office/word/2006/wordml" xmlns:wps="http://schemas.microsoft.com/office/word/2010/wordprocessingShape" mc:Ignorable="w14 w15 w16se w16cid w16 w16cex w16sdtdh w16du wp14">
   <w:footnote w:type="separator" w:id="-1">
     <w:p>
       <w:pPr>
@@ -33202,7 +33158,7 @@
 </file>
 
 <file path=word/styles.xml><?xml version="1.0" encoding="utf-8"?>
-<w:styles xmlns:mc="http://schemas.openxmlformats.org/markup-compatibility/2006" xmlns:r="http://schemas.openxmlformats.org/officeDocument/2006/relationships" xmlns:w="http://schemas.openxmlformats.org/wordprocessingml/2006/main" xmlns:w14="http://schemas.microsoft.com/office/word/2010/wordml" xmlns:w15="http://schemas.microsoft.com/office/word/2012/wordml" xmlns:w16cex="http://schemas.microsoft.com/office/word/2018/wordml/cex" xmlns:w16cid="http://schemas.microsoft.com/office/word/2016/wordml/cid" xmlns:w16="http://schemas.microsoft.com/office/word/2018/wordml" xmlns:w16sdtdh="http://schemas.microsoft.com/office/word/2020/wordml/sdtdatahash" xmlns:w16se="http://schemas.microsoft.com/office/word/2015/wordml/symex" mc:Ignorable="w14 w15 w16se w16cid w16 w16cex w16sdtdh">
+<w:styles xmlns:mc="http://schemas.openxmlformats.org/markup-compatibility/2006" xmlns:r="http://schemas.openxmlformats.org/officeDocument/2006/relationships" xmlns:w="http://schemas.openxmlformats.org/wordprocessingml/2006/main" xmlns:w14="http://schemas.microsoft.com/office/word/2010/wordml" xmlns:w15="http://schemas.microsoft.com/office/word/2012/wordml" xmlns:w16cex="http://schemas.microsoft.com/office/word/2018/wordml/cex" xmlns:w16cid="http://schemas.microsoft.com/office/word/2016/wordml/cid" xmlns:w16="http://schemas.microsoft.com/office/word/2018/wordml" xmlns:w16du="http://schemas.microsoft.com/office/word/2023/wordml/word16du" xmlns:w16sdtdh="http://schemas.microsoft.com/office/word/2020/wordml/sdtdatahash" xmlns:w16se="http://schemas.microsoft.com/office/word/2015/wordml/symex" mc:Ignorable="w14 w15 w16se w16cid w16 w16cex w16sdtdh w16du">
   <w:docDefaults>
     <w:rPrDefault>
       <w:rPr>

</xml_diff>